<commit_message>
Memory updated version 008
</commit_message>
<xml_diff>
--- a/docs/PokerMasters.docx
+++ b/docs/PokerMasters.docx
@@ -3132,7 +3132,38 @@
       </w:pPr>
       <w:r>
         <w:rPr/>
-        <w:t xml:space="preserve">Version 8 (May 23): </w:t>
+        <w:t>Version 8 (May 23): The updates of the cards have been fixed at the time of the shifts.</w:t>
+      </w:r>
+    </w:p>
+    <w:p>
+      <w:pPr>
+        <w:pStyle w:val="Normal"/>
+        <w:numPr>
+          <w:ilvl w:val="0"/>
+          <w:numId w:val="0"/>
+        </w:numPr>
+        <w:spacing w:lineRule="auto" w:line="240" w:before="0" w:after="0"/>
+        <w:ind w:left="720" w:hanging="0"/>
+        <w:rPr/>
+      </w:pPr>
+      <w:r>
+        <w:rPr/>
+        <w:t>The power to shuffle the cards has been established.</w:t>
+      </w:r>
+    </w:p>
+    <w:p>
+      <w:pPr>
+        <w:pStyle w:val="Normal"/>
+        <w:numPr>
+          <w:ilvl w:val="0"/>
+          <w:numId w:val="0"/>
+        </w:numPr>
+        <w:spacing w:lineRule="auto" w:line="240" w:before="0" w:after="0"/>
+        <w:ind w:left="720" w:hanging="0"/>
+        <w:rPr/>
+      </w:pPr>
+      <w:r>
+        <w:rPr/>
       </w:r>
       <w:r>
         <w:br w:type="page"/>

</xml_diff>

<commit_message>
Memory updated. Version of inheritances.
</commit_message>
<xml_diff>
--- a/docs/PokerMasters.docx
+++ b/docs/PokerMasters.docx
@@ -3288,7 +3288,31 @@
       </w:pPr>
       <w:r>
         <w:rPr/>
-        <w:t>Heritage established in the classes ConsoleUpgrade.cs, DrawCard.cs, GameScreen.cs</w:t>
+        <w:t xml:space="preserve">Heritage established in the classes </w:t>
+      </w:r>
+      <w:r>
+        <w:rPr/>
+        <w:t xml:space="preserve">primary class is </w:t>
+      </w:r>
+      <w:r>
+        <w:rPr/>
+        <w:t xml:space="preserve">ConsoleUpgrade.cs </w:t>
+      </w:r>
+      <w:r>
+        <w:rPr/>
+        <w:t xml:space="preserve">and the </w:t>
+      </w:r>
+      <w:r>
+        <w:rPr/>
+        <w:t xml:space="preserve">inheritance </w:t>
+      </w:r>
+      <w:r>
+        <w:rPr/>
+        <w:t xml:space="preserve">is </w:t>
+      </w:r>
+      <w:r>
+        <w:rPr/>
+        <w:t>DrawCard.cs, GameScreen.cs</w:t>
       </w:r>
       <w:r>
         <w:br w:type="page"/>

</xml_diff>

<commit_message>
Memory updated of version 015.
</commit_message>
<xml_diff>
--- a/docs/PokerMasters.docx
+++ b/docs/PokerMasters.docx
@@ -1270,7 +1270,7 @@
           <w:color w:val="000000"/>
         </w:rPr>
         <w:drawing>
-          <wp:anchor behindDoc="0" distT="0" distB="0" distL="0" distR="0" simplePos="0" locked="0" layoutInCell="1" allowOverlap="1" relativeHeight="3">
+          <wp:anchor behindDoc="0" distT="0" distB="0" distL="0" distR="0" simplePos="0" locked="0" layoutInCell="1" allowOverlap="1" relativeHeight="2">
             <wp:simplePos x="0" y="0"/>
             <wp:positionH relativeFrom="column">
               <wp:align>center</wp:align>
@@ -1907,20 +1907,6 @@
         <w:pStyle w:val="Normal"/>
         <w:spacing w:lineRule="auto" w:line="240" w:before="0" w:after="0"/>
         <w:rPr>
-          <w:color w:val="000000"/>
-        </w:rPr>
-      </w:pPr>
-      <w:r>
-        <w:rPr>
-          <w:color w:val="000000"/>
-        </w:rPr>
-      </w:r>
-    </w:p>
-    <w:p>
-      <w:pPr>
-        <w:pStyle w:val="Normal"/>
-        <w:spacing w:lineRule="auto" w:line="240" w:before="0" w:after="0"/>
-        <w:rPr>
           <w:b/>
           <w:b/>
           <w:color w:val="000000"/>
@@ -1948,6 +1934,24 @@
           <w:sz w:val="36"/>
           <w:szCs w:val="36"/>
         </w:rPr>
+      </w:pPr>
+      <w:r>
+        <w:rPr>
+          <w:b/>
+          <w:color w:val="000000"/>
+          <w:sz w:val="36"/>
+          <w:szCs w:val="36"/>
+        </w:rPr>
+      </w:r>
+      <w:r>
+        <w:br w:type="page"/>
+      </w:r>
+    </w:p>
+    <w:p>
+      <w:pPr>
+        <w:pStyle w:val="Normal"/>
+        <w:spacing w:lineRule="auto" w:line="240" w:before="0" w:after="0"/>
+        <w:rPr/>
       </w:pPr>
       <w:r>
         <w:rPr>
@@ -2000,7 +2004,7 @@
       <w:r>
         <w:rPr/>
         <w:drawing>
-          <wp:anchor behindDoc="0" distT="0" distB="0" distL="0" distR="0" simplePos="0" locked="0" layoutInCell="1" allowOverlap="1" relativeHeight="2">
+          <wp:anchor behindDoc="0" distT="0" distB="0" distL="0" distR="0" simplePos="0" locked="0" layoutInCell="1" allowOverlap="1" relativeHeight="3">
             <wp:simplePos x="0" y="0"/>
             <wp:positionH relativeFrom="column">
               <wp:align>center</wp:align>
@@ -2008,7 +2012,7 @@
             <wp:positionV relativeFrom="paragraph">
               <wp:posOffset>635</wp:posOffset>
             </wp:positionV>
-            <wp:extent cx="5400040" cy="4845685"/>
+            <wp:extent cx="5400040" cy="5661025"/>
             <wp:effectExtent l="0" t="0" r="0" b="0"/>
             <wp:wrapSquare wrapText="largest"/>
             <wp:docPr id="3" name="Imagen1" descr=""/>
@@ -2033,7 +2037,7 @@
                   <pic:spPr bwMode="auto">
                     <a:xfrm>
                       <a:off x="0" y="0"/>
-                      <a:ext cx="5400040" cy="4845685"/>
+                      <a:ext cx="5400040" cy="5661025"/>
                     </a:xfrm>
                     <a:prstGeom prst="rect">
                       <a:avLst/>
@@ -3322,6 +3326,21 @@
         <w:rPr/>
         <w:t>Version 14 (May 31): Established the languages, english and spanish. Established the card check to know the winner, some verification is missing.</w:t>
       </w:r>
+    </w:p>
+    <w:p>
+      <w:pPr>
+        <w:pStyle w:val="Normal"/>
+        <w:numPr>
+          <w:ilvl w:val="0"/>
+          <w:numId w:val="8"/>
+        </w:numPr>
+        <w:spacing w:lineRule="auto" w:line="240" w:before="0" w:after="0"/>
+        <w:rPr/>
+      </w:pPr>
+      <w:r>
+        <w:rPr/>
+        <w:t>Version 15 (Jun 1): Correction of visual errors.</w:t>
+      </w:r>
       <w:r>
         <w:br w:type="page"/>
       </w:r>
@@ -3389,13 +3408,7 @@
         </w:numPr>
         <w:spacing w:lineRule="auto" w:line="240" w:before="0" w:after="0"/>
         <w:ind w:hanging="0"/>
-        <w:rPr>
-          <w:b/>
-          <w:b/>
-          <w:bCs/>
-          <w:sz w:val="22"/>
-          <w:szCs w:val="22"/>
-        </w:rPr>
+        <w:rPr/>
       </w:pPr>
       <w:r>
         <w:rPr>
@@ -3404,7 +3417,7 @@
           <w:sz w:val="22"/>
           <w:szCs w:val="22"/>
         </w:rPr>
-        <w:t>At the version 10, the configuration data about the files will be saved on files. (To do…)</w:t>
+        <w:t>The formats of the files will be as follows, each time a player is logged in, their data will be saved in a file called logs.txt with their username, tabs, log date and two player coordinates.</w:t>
       </w:r>
     </w:p>
     <w:p>
@@ -3416,13 +3429,7 @@
         </w:numPr>
         <w:spacing w:lineRule="auto" w:line="240" w:before="0" w:after="0"/>
         <w:ind w:hanging="0"/>
-        <w:rPr>
-          <w:b/>
-          <w:b/>
-          <w:bCs/>
-          <w:sz w:val="22"/>
-          <w:szCs w:val="22"/>
-        </w:rPr>
+        <w:rPr/>
       </w:pPr>
       <w:r>
         <w:rPr>
@@ -3431,7 +3438,326 @@
           <w:sz w:val="22"/>
           <w:szCs w:val="22"/>
         </w:rPr>
-        <w:t>Where will userName, Chips, times you have taken money, times paid.</w:t>
+        <w:t>Example: cesar@20000@01/06/2018 17:30:12@0@0</w:t>
+      </w:r>
+    </w:p>
+    <w:p>
+      <w:pPr>
+        <w:pStyle w:val="Normal"/>
+        <w:numPr>
+          <w:ilvl w:val="0"/>
+          <w:numId w:val="0"/>
+        </w:numPr>
+        <w:spacing w:lineRule="auto" w:line="240" w:before="0" w:after="0"/>
+        <w:ind w:hanging="0"/>
+        <w:rPr/>
+      </w:pPr>
+      <w:r>
+        <w:rPr>
+          <w:b w:val="false"/>
+          <w:bCs w:val="false"/>
+          <w:sz w:val="22"/>
+          <w:szCs w:val="22"/>
+        </w:rPr>
+        <w:t>Where @ is delimeter.</w:t>
+      </w:r>
+    </w:p>
+    <w:p>
+      <w:pPr>
+        <w:pStyle w:val="Normal"/>
+        <w:numPr>
+          <w:ilvl w:val="0"/>
+          <w:numId w:val="0"/>
+        </w:numPr>
+        <w:spacing w:lineRule="auto" w:line="240" w:before="0" w:after="0"/>
+        <w:ind w:hanging="0"/>
+        <w:rPr>
+          <w:b w:val="false"/>
+          <w:b w:val="false"/>
+          <w:bCs w:val="false"/>
+          <w:sz w:val="22"/>
+          <w:szCs w:val="22"/>
+        </w:rPr>
+      </w:pPr>
+      <w:r>
+        <w:rPr>
+          <w:b w:val="false"/>
+          <w:bCs w:val="false"/>
+          <w:sz w:val="22"/>
+          <w:szCs w:val="22"/>
+        </w:rPr>
+      </w:r>
+    </w:p>
+    <w:p>
+      <w:pPr>
+        <w:pStyle w:val="Normal"/>
+        <w:numPr>
+          <w:ilvl w:val="0"/>
+          <w:numId w:val="0"/>
+        </w:numPr>
+        <w:spacing w:lineRule="auto" w:line="240" w:before="0" w:after="0"/>
+        <w:ind w:hanging="0"/>
+        <w:rPr/>
+      </w:pPr>
+      <w:r>
+        <w:rPr>
+          <w:b w:val="false"/>
+          <w:bCs w:val="false"/>
+          <w:sz w:val="22"/>
+          <w:szCs w:val="22"/>
+        </w:rPr>
+        <w:t>Once logged in the players will be saved in another file called hiScores.txt in a different way than in logs.txt and can be displayed in the high scores menu.</w:t>
+      </w:r>
+    </w:p>
+    <w:p>
+      <w:pPr>
+        <w:pStyle w:val="Normal"/>
+        <w:numPr>
+          <w:ilvl w:val="0"/>
+          <w:numId w:val="0"/>
+        </w:numPr>
+        <w:spacing w:lineRule="auto" w:line="240" w:before="0" w:after="0"/>
+        <w:ind w:hanging="0"/>
+        <w:rPr/>
+      </w:pPr>
+      <w:r>
+        <w:rPr>
+          <w:b w:val="false"/>
+          <w:bCs w:val="false"/>
+          <w:sz w:val="22"/>
+          <w:szCs w:val="22"/>
+        </w:rPr>
+        <w:t>Example:</w:t>
+      </w:r>
+    </w:p>
+    <w:p>
+      <w:pPr>
+        <w:pStyle w:val="Normal"/>
+        <w:numPr>
+          <w:ilvl w:val="0"/>
+          <w:numId w:val="0"/>
+        </w:numPr>
+        <w:spacing w:lineRule="auto" w:line="240" w:before="0" w:after="0"/>
+        <w:ind w:hanging="0"/>
+        <w:rPr/>
+      </w:pPr>
+      <w:r>
+        <w:rPr>
+          <w:b w:val="false"/>
+          <w:bCs w:val="false"/>
+          <w:sz w:val="22"/>
+          <w:szCs w:val="22"/>
+        </w:rPr>
+        <w:t>cesar</w:t>
+      </w:r>
+    </w:p>
+    <w:p>
+      <w:pPr>
+        <w:pStyle w:val="Normal"/>
+        <w:numPr>
+          <w:ilvl w:val="0"/>
+          <w:numId w:val="0"/>
+        </w:numPr>
+        <w:spacing w:lineRule="auto" w:line="240" w:before="0" w:after="0"/>
+        <w:ind w:hanging="0"/>
+        <w:rPr>
+          <w:b w:val="false"/>
+          <w:b w:val="false"/>
+          <w:bCs w:val="false"/>
+          <w:sz w:val="22"/>
+          <w:szCs w:val="22"/>
+        </w:rPr>
+      </w:pPr>
+      <w:r>
+        <w:rPr>
+          <w:b w:val="false"/>
+          <w:bCs w:val="false"/>
+          <w:sz w:val="22"/>
+          <w:szCs w:val="22"/>
+        </w:rPr>
+      </w:r>
+    </w:p>
+    <w:p>
+      <w:pPr>
+        <w:pStyle w:val="Normal"/>
+        <w:numPr>
+          <w:ilvl w:val="0"/>
+          <w:numId w:val="0"/>
+        </w:numPr>
+        <w:spacing w:lineRule="auto" w:line="240" w:before="0" w:after="0"/>
+        <w:ind w:hanging="0"/>
+        <w:rPr/>
+      </w:pPr>
+      <w:r>
+        <w:rPr>
+          <w:b w:val="false"/>
+          <w:bCs w:val="false"/>
+          <w:sz w:val="22"/>
+          <w:szCs w:val="22"/>
+        </w:rPr>
+        <w:t>20000</w:t>
+      </w:r>
+    </w:p>
+    <w:p>
+      <w:pPr>
+        <w:pStyle w:val="Normal"/>
+        <w:numPr>
+          <w:ilvl w:val="0"/>
+          <w:numId w:val="0"/>
+        </w:numPr>
+        <w:spacing w:lineRule="auto" w:line="240" w:before="0" w:after="0"/>
+        <w:ind w:hanging="0"/>
+        <w:rPr>
+          <w:b w:val="false"/>
+          <w:b w:val="false"/>
+          <w:bCs w:val="false"/>
+          <w:sz w:val="22"/>
+          <w:szCs w:val="22"/>
+        </w:rPr>
+      </w:pPr>
+      <w:r>
+        <w:rPr>
+          <w:b w:val="false"/>
+          <w:bCs w:val="false"/>
+          <w:sz w:val="22"/>
+          <w:szCs w:val="22"/>
+        </w:rPr>
+      </w:r>
+    </w:p>
+    <w:p>
+      <w:pPr>
+        <w:pStyle w:val="Normal"/>
+        <w:numPr>
+          <w:ilvl w:val="0"/>
+          <w:numId w:val="0"/>
+        </w:numPr>
+        <w:spacing w:lineRule="auto" w:line="240" w:before="0" w:after="0"/>
+        <w:ind w:hanging="0"/>
+        <w:rPr/>
+      </w:pPr>
+      <w:r>
+        <w:rPr>
+          <w:b w:val="false"/>
+          <w:bCs w:val="false"/>
+          <w:sz w:val="22"/>
+          <w:szCs w:val="22"/>
+        </w:rPr>
+        <w:t>01/06/2018  17:30:12</w:t>
+      </w:r>
+    </w:p>
+    <w:p>
+      <w:pPr>
+        <w:pStyle w:val="Normal"/>
+        <w:numPr>
+          <w:ilvl w:val="0"/>
+          <w:numId w:val="0"/>
+        </w:numPr>
+        <w:spacing w:lineRule="auto" w:line="240" w:before="0" w:after="0"/>
+        <w:ind w:hanging="0"/>
+        <w:rPr>
+          <w:b w:val="false"/>
+          <w:b w:val="false"/>
+          <w:bCs w:val="false"/>
+          <w:sz w:val="22"/>
+          <w:szCs w:val="22"/>
+        </w:rPr>
+      </w:pPr>
+      <w:r>
+        <w:rPr>
+          <w:b w:val="false"/>
+          <w:bCs w:val="false"/>
+          <w:sz w:val="22"/>
+          <w:szCs w:val="22"/>
+        </w:rPr>
+      </w:r>
+    </w:p>
+    <w:p>
+      <w:pPr>
+        <w:pStyle w:val="Normal"/>
+        <w:numPr>
+          <w:ilvl w:val="0"/>
+          <w:numId w:val="0"/>
+        </w:numPr>
+        <w:spacing w:lineRule="auto" w:line="240" w:before="0" w:after="0"/>
+        <w:ind w:hanging="0"/>
+        <w:rPr/>
+      </w:pPr>
+      <w:r>
+        <w:rPr>
+          <w:b w:val="false"/>
+          <w:bCs w:val="false"/>
+          <w:sz w:val="22"/>
+          <w:szCs w:val="22"/>
+        </w:rPr>
+        <w:t>0</w:t>
+      </w:r>
+    </w:p>
+    <w:p>
+      <w:pPr>
+        <w:pStyle w:val="Normal"/>
+        <w:numPr>
+          <w:ilvl w:val="0"/>
+          <w:numId w:val="0"/>
+        </w:numPr>
+        <w:spacing w:lineRule="auto" w:line="240" w:before="0" w:after="0"/>
+        <w:ind w:hanging="0"/>
+        <w:rPr>
+          <w:b w:val="false"/>
+          <w:b w:val="false"/>
+          <w:bCs w:val="false"/>
+          <w:sz w:val="22"/>
+          <w:szCs w:val="22"/>
+        </w:rPr>
+      </w:pPr>
+      <w:r>
+        <w:rPr>
+          <w:b w:val="false"/>
+          <w:bCs w:val="false"/>
+          <w:sz w:val="22"/>
+          <w:szCs w:val="22"/>
+        </w:rPr>
+      </w:r>
+    </w:p>
+    <w:p>
+      <w:pPr>
+        <w:pStyle w:val="Normal"/>
+        <w:numPr>
+          <w:ilvl w:val="0"/>
+          <w:numId w:val="0"/>
+        </w:numPr>
+        <w:spacing w:lineRule="auto" w:line="240" w:before="0" w:after="0"/>
+        <w:ind w:hanging="0"/>
+        <w:rPr/>
+      </w:pPr>
+      <w:r>
+        <w:rPr>
+          <w:b w:val="false"/>
+          <w:bCs w:val="false"/>
+          <w:sz w:val="22"/>
+          <w:szCs w:val="22"/>
+        </w:rPr>
+        <w:t>0</w:t>
+      </w:r>
+    </w:p>
+    <w:p>
+      <w:pPr>
+        <w:pStyle w:val="Normal"/>
+        <w:numPr>
+          <w:ilvl w:val="0"/>
+          <w:numId w:val="0"/>
+        </w:numPr>
+        <w:spacing w:lineRule="auto" w:line="240" w:before="0" w:after="0"/>
+        <w:ind w:hanging="0"/>
+        <w:rPr/>
+      </w:pPr>
+      <w:r>
+        <w:rPr>
+          <w:b w:val="false"/>
+          <w:bCs w:val="false"/>
+          <w:sz w:val="22"/>
+          <w:szCs w:val="22"/>
+        </w:rPr>
+        <w:t>Where @ is replaced by line breaks.</w:t>
       </w:r>
     </w:p>
     <w:p>
@@ -3525,6 +3851,30 @@
           <w:b w:val="false"/>
           <w:bCs w:val="false"/>
         </w:rPr>
+        <w:t>When you access to play in local and return to the menu does not let out correctly.</w:t>
+      </w:r>
+    </w:p>
+    <w:p>
+      <w:pPr>
+        <w:pStyle w:val="Normal"/>
+        <w:numPr>
+          <w:ilvl w:val="0"/>
+          <w:numId w:val="0"/>
+        </w:numPr>
+        <w:spacing w:lineRule="auto" w:line="240" w:before="0" w:after="0"/>
+        <w:ind w:hanging="0"/>
+        <w:rPr>
+          <w:b w:val="false"/>
+          <w:b w:val="false"/>
+          <w:bCs w:val="false"/>
+        </w:rPr>
+      </w:pPr>
+      <w:r>
+        <w:rPr>
+          <w:b w:val="false"/>
+          <w:bCs w:val="false"/>
+        </w:rPr>
+        <w:t>If you access the other windows, it works.</w:t>
       </w:r>
     </w:p>
     <w:p>
@@ -3605,6 +3955,22 @@
       <w:r>
         <w:rPr/>
         <w:t>He changed version 10 to 9.</w:t>
+      </w:r>
+    </w:p>
+    <w:p>
+      <w:pPr>
+        <w:pStyle w:val="Normal"/>
+        <w:numPr>
+          <w:ilvl w:val="0"/>
+          <w:numId w:val="0"/>
+        </w:numPr>
+        <w:spacing w:lineRule="auto" w:line="240" w:before="0" w:after="0"/>
+        <w:ind w:hanging="0"/>
+        <w:rPr/>
+      </w:pPr>
+      <w:r>
+        <w:rPr/>
+        <w:t>Some of the versions have been replaced by others since I have had problems when doing some activity, because if I did not finish the game.</w:t>
       </w:r>
     </w:p>
     <w:p>
@@ -9657,6 +10023,1521 @@
       <w:rFonts w:cs="OpenSymbol"/>
     </w:rPr>
   </w:style>
+  <w:style w:type="character" w:styleId="ListLabel604">
+    <w:name w:val="ListLabel 604"/>
+    <w:qFormat/>
+    <w:rPr>
+      <w:rFonts w:cs="Noto Sans Symbols"/>
+    </w:rPr>
+  </w:style>
+  <w:style w:type="character" w:styleId="ListLabel605">
+    <w:name w:val="ListLabel 605"/>
+    <w:qFormat/>
+    <w:rPr>
+      <w:rFonts w:cs="Courier New"/>
+    </w:rPr>
+  </w:style>
+  <w:style w:type="character" w:styleId="ListLabel606">
+    <w:name w:val="ListLabel 606"/>
+    <w:qFormat/>
+    <w:rPr>
+      <w:rFonts w:cs="Noto Sans Symbols"/>
+    </w:rPr>
+  </w:style>
+  <w:style w:type="character" w:styleId="ListLabel607">
+    <w:name w:val="ListLabel 607"/>
+    <w:qFormat/>
+    <w:rPr>
+      <w:rFonts w:cs="Noto Sans Symbols"/>
+    </w:rPr>
+  </w:style>
+  <w:style w:type="character" w:styleId="ListLabel608">
+    <w:name w:val="ListLabel 608"/>
+    <w:qFormat/>
+    <w:rPr>
+      <w:rFonts w:cs="Courier New"/>
+    </w:rPr>
+  </w:style>
+  <w:style w:type="character" w:styleId="ListLabel609">
+    <w:name w:val="ListLabel 609"/>
+    <w:qFormat/>
+    <w:rPr>
+      <w:rFonts w:cs="Noto Sans Symbols"/>
+    </w:rPr>
+  </w:style>
+  <w:style w:type="character" w:styleId="ListLabel610">
+    <w:name w:val="ListLabel 610"/>
+    <w:qFormat/>
+    <w:rPr>
+      <w:rFonts w:cs="Noto Sans Symbols"/>
+    </w:rPr>
+  </w:style>
+  <w:style w:type="character" w:styleId="ListLabel611">
+    <w:name w:val="ListLabel 611"/>
+    <w:qFormat/>
+    <w:rPr>
+      <w:rFonts w:cs="Courier New"/>
+    </w:rPr>
+  </w:style>
+  <w:style w:type="character" w:styleId="ListLabel612">
+    <w:name w:val="ListLabel 612"/>
+    <w:qFormat/>
+    <w:rPr>
+      <w:rFonts w:cs="Noto Sans Symbols"/>
+    </w:rPr>
+  </w:style>
+  <w:style w:type="character" w:styleId="ListLabel613">
+    <w:name w:val="ListLabel 613"/>
+    <w:qFormat/>
+    <w:rPr>
+      <w:rFonts w:cs="OpenSymbol"/>
+      <w:b w:val="false"/>
+    </w:rPr>
+  </w:style>
+  <w:style w:type="character" w:styleId="ListLabel614">
+    <w:name w:val="ListLabel 614"/>
+    <w:qFormat/>
+    <w:rPr>
+      <w:rFonts w:cs="OpenSymbol"/>
+    </w:rPr>
+  </w:style>
+  <w:style w:type="character" w:styleId="ListLabel615">
+    <w:name w:val="ListLabel 615"/>
+    <w:qFormat/>
+    <w:rPr>
+      <w:rFonts w:cs="OpenSymbol"/>
+    </w:rPr>
+  </w:style>
+  <w:style w:type="character" w:styleId="ListLabel616">
+    <w:name w:val="ListLabel 616"/>
+    <w:qFormat/>
+    <w:rPr>
+      <w:rFonts w:cs="OpenSymbol"/>
+    </w:rPr>
+  </w:style>
+  <w:style w:type="character" w:styleId="ListLabel617">
+    <w:name w:val="ListLabel 617"/>
+    <w:qFormat/>
+    <w:rPr>
+      <w:rFonts w:cs="OpenSymbol"/>
+    </w:rPr>
+  </w:style>
+  <w:style w:type="character" w:styleId="ListLabel618">
+    <w:name w:val="ListLabel 618"/>
+    <w:qFormat/>
+    <w:rPr>
+      <w:rFonts w:cs="OpenSymbol"/>
+    </w:rPr>
+  </w:style>
+  <w:style w:type="character" w:styleId="ListLabel619">
+    <w:name w:val="ListLabel 619"/>
+    <w:qFormat/>
+    <w:rPr>
+      <w:rFonts w:cs="OpenSymbol"/>
+    </w:rPr>
+  </w:style>
+  <w:style w:type="character" w:styleId="ListLabel620">
+    <w:name w:val="ListLabel 620"/>
+    <w:qFormat/>
+    <w:rPr>
+      <w:rFonts w:cs="OpenSymbol"/>
+    </w:rPr>
+  </w:style>
+  <w:style w:type="character" w:styleId="ListLabel621">
+    <w:name w:val="ListLabel 621"/>
+    <w:qFormat/>
+    <w:rPr>
+      <w:rFonts w:cs="OpenSymbol"/>
+    </w:rPr>
+  </w:style>
+  <w:style w:type="character" w:styleId="ListLabel622">
+    <w:name w:val="ListLabel 622"/>
+    <w:qFormat/>
+    <w:rPr>
+      <w:rFonts w:cs="OpenSymbol"/>
+    </w:rPr>
+  </w:style>
+  <w:style w:type="character" w:styleId="ListLabel623">
+    <w:name w:val="ListLabel 623"/>
+    <w:qFormat/>
+    <w:rPr>
+      <w:rFonts w:cs="OpenSymbol"/>
+    </w:rPr>
+  </w:style>
+  <w:style w:type="character" w:styleId="ListLabel624">
+    <w:name w:val="ListLabel 624"/>
+    <w:qFormat/>
+    <w:rPr>
+      <w:rFonts w:cs="OpenSymbol"/>
+    </w:rPr>
+  </w:style>
+  <w:style w:type="character" w:styleId="ListLabel625">
+    <w:name w:val="ListLabel 625"/>
+    <w:qFormat/>
+    <w:rPr>
+      <w:rFonts w:cs="OpenSymbol"/>
+    </w:rPr>
+  </w:style>
+  <w:style w:type="character" w:styleId="ListLabel626">
+    <w:name w:val="ListLabel 626"/>
+    <w:qFormat/>
+    <w:rPr>
+      <w:rFonts w:cs="OpenSymbol"/>
+    </w:rPr>
+  </w:style>
+  <w:style w:type="character" w:styleId="ListLabel627">
+    <w:name w:val="ListLabel 627"/>
+    <w:qFormat/>
+    <w:rPr>
+      <w:rFonts w:cs="OpenSymbol"/>
+    </w:rPr>
+  </w:style>
+  <w:style w:type="character" w:styleId="ListLabel628">
+    <w:name w:val="ListLabel 628"/>
+    <w:qFormat/>
+    <w:rPr>
+      <w:rFonts w:cs="OpenSymbol"/>
+    </w:rPr>
+  </w:style>
+  <w:style w:type="character" w:styleId="ListLabel629">
+    <w:name w:val="ListLabel 629"/>
+    <w:qFormat/>
+    <w:rPr>
+      <w:rFonts w:cs="OpenSymbol"/>
+    </w:rPr>
+  </w:style>
+  <w:style w:type="character" w:styleId="ListLabel630">
+    <w:name w:val="ListLabel 630"/>
+    <w:qFormat/>
+    <w:rPr>
+      <w:rFonts w:cs="OpenSymbol"/>
+    </w:rPr>
+  </w:style>
+  <w:style w:type="character" w:styleId="ListLabel631">
+    <w:name w:val="ListLabel 631"/>
+    <w:qFormat/>
+    <w:rPr>
+      <w:rFonts w:cs="OpenSymbol"/>
+    </w:rPr>
+  </w:style>
+  <w:style w:type="character" w:styleId="ListLabel632">
+    <w:name w:val="ListLabel 632"/>
+    <w:qFormat/>
+    <w:rPr>
+      <w:rFonts w:cs="OpenSymbol"/>
+    </w:rPr>
+  </w:style>
+  <w:style w:type="character" w:styleId="ListLabel633">
+    <w:name w:val="ListLabel 633"/>
+    <w:qFormat/>
+    <w:rPr>
+      <w:rFonts w:cs="OpenSymbol"/>
+    </w:rPr>
+  </w:style>
+  <w:style w:type="character" w:styleId="ListLabel634">
+    <w:name w:val="ListLabel 634"/>
+    <w:qFormat/>
+    <w:rPr>
+      <w:rFonts w:cs="OpenSymbol"/>
+    </w:rPr>
+  </w:style>
+  <w:style w:type="character" w:styleId="ListLabel635">
+    <w:name w:val="ListLabel 635"/>
+    <w:qFormat/>
+    <w:rPr>
+      <w:rFonts w:cs="OpenSymbol"/>
+    </w:rPr>
+  </w:style>
+  <w:style w:type="character" w:styleId="ListLabel636">
+    <w:name w:val="ListLabel 636"/>
+    <w:qFormat/>
+    <w:rPr>
+      <w:rFonts w:cs="OpenSymbol"/>
+    </w:rPr>
+  </w:style>
+  <w:style w:type="character" w:styleId="ListLabel637">
+    <w:name w:val="ListLabel 637"/>
+    <w:qFormat/>
+    <w:rPr>
+      <w:rFonts w:cs="OpenSymbol"/>
+    </w:rPr>
+  </w:style>
+  <w:style w:type="character" w:styleId="ListLabel638">
+    <w:name w:val="ListLabel 638"/>
+    <w:qFormat/>
+    <w:rPr>
+      <w:rFonts w:cs="OpenSymbol"/>
+    </w:rPr>
+  </w:style>
+  <w:style w:type="character" w:styleId="ListLabel639">
+    <w:name w:val="ListLabel 639"/>
+    <w:qFormat/>
+    <w:rPr>
+      <w:rFonts w:cs="OpenSymbol"/>
+    </w:rPr>
+  </w:style>
+  <w:style w:type="character" w:styleId="ListLabel640">
+    <w:name w:val="ListLabel 640"/>
+    <w:qFormat/>
+    <w:rPr>
+      <w:rFonts w:cs="OpenSymbol"/>
+    </w:rPr>
+  </w:style>
+  <w:style w:type="character" w:styleId="ListLabel641">
+    <w:name w:val="ListLabel 641"/>
+    <w:qFormat/>
+    <w:rPr>
+      <w:rFonts w:cs="OpenSymbol"/>
+    </w:rPr>
+  </w:style>
+  <w:style w:type="character" w:styleId="ListLabel642">
+    <w:name w:val="ListLabel 642"/>
+    <w:qFormat/>
+    <w:rPr>
+      <w:rFonts w:cs="OpenSymbol"/>
+    </w:rPr>
+  </w:style>
+  <w:style w:type="character" w:styleId="ListLabel643">
+    <w:name w:val="ListLabel 643"/>
+    <w:qFormat/>
+    <w:rPr>
+      <w:rFonts w:cs="OpenSymbol"/>
+    </w:rPr>
+  </w:style>
+  <w:style w:type="character" w:styleId="ListLabel644">
+    <w:name w:val="ListLabel 644"/>
+    <w:qFormat/>
+    <w:rPr>
+      <w:rFonts w:cs="OpenSymbol"/>
+    </w:rPr>
+  </w:style>
+  <w:style w:type="character" w:styleId="ListLabel645">
+    <w:name w:val="ListLabel 645"/>
+    <w:qFormat/>
+    <w:rPr>
+      <w:rFonts w:cs="OpenSymbol"/>
+    </w:rPr>
+  </w:style>
+  <w:style w:type="character" w:styleId="ListLabel646">
+    <w:name w:val="ListLabel 646"/>
+    <w:qFormat/>
+    <w:rPr>
+      <w:rFonts w:cs="OpenSymbol"/>
+    </w:rPr>
+  </w:style>
+  <w:style w:type="character" w:styleId="ListLabel647">
+    <w:name w:val="ListLabel 647"/>
+    <w:qFormat/>
+    <w:rPr>
+      <w:rFonts w:cs="OpenSymbol"/>
+    </w:rPr>
+  </w:style>
+  <w:style w:type="character" w:styleId="ListLabel648">
+    <w:name w:val="ListLabel 648"/>
+    <w:qFormat/>
+    <w:rPr>
+      <w:rFonts w:cs="OpenSymbol"/>
+    </w:rPr>
+  </w:style>
+  <w:style w:type="character" w:styleId="ListLabel649">
+    <w:name w:val="ListLabel 649"/>
+    <w:qFormat/>
+    <w:rPr>
+      <w:rFonts w:cs="OpenSymbol"/>
+    </w:rPr>
+  </w:style>
+  <w:style w:type="character" w:styleId="ListLabel650">
+    <w:name w:val="ListLabel 650"/>
+    <w:qFormat/>
+    <w:rPr>
+      <w:rFonts w:cs="OpenSymbol"/>
+    </w:rPr>
+  </w:style>
+  <w:style w:type="character" w:styleId="ListLabel651">
+    <w:name w:val="ListLabel 651"/>
+    <w:qFormat/>
+    <w:rPr>
+      <w:rFonts w:cs="OpenSymbol"/>
+    </w:rPr>
+  </w:style>
+  <w:style w:type="character" w:styleId="ListLabel652">
+    <w:name w:val="ListLabel 652"/>
+    <w:qFormat/>
+    <w:rPr>
+      <w:rFonts w:cs="OpenSymbol"/>
+    </w:rPr>
+  </w:style>
+  <w:style w:type="character" w:styleId="ListLabel653">
+    <w:name w:val="ListLabel 653"/>
+    <w:qFormat/>
+    <w:rPr>
+      <w:rFonts w:cs="OpenSymbol"/>
+    </w:rPr>
+  </w:style>
+  <w:style w:type="character" w:styleId="ListLabel654">
+    <w:name w:val="ListLabel 654"/>
+    <w:qFormat/>
+    <w:rPr>
+      <w:rFonts w:cs="OpenSymbol"/>
+    </w:rPr>
+  </w:style>
+  <w:style w:type="character" w:styleId="ListLabel655">
+    <w:name w:val="ListLabel 655"/>
+    <w:qFormat/>
+    <w:rPr>
+      <w:rFonts w:cs="OpenSymbol"/>
+    </w:rPr>
+  </w:style>
+  <w:style w:type="character" w:styleId="ListLabel656">
+    <w:name w:val="ListLabel 656"/>
+    <w:qFormat/>
+    <w:rPr>
+      <w:rFonts w:cs="OpenSymbol"/>
+    </w:rPr>
+  </w:style>
+  <w:style w:type="character" w:styleId="ListLabel657">
+    <w:name w:val="ListLabel 657"/>
+    <w:qFormat/>
+    <w:rPr>
+      <w:rFonts w:cs="OpenSymbol"/>
+    </w:rPr>
+  </w:style>
+  <w:style w:type="character" w:styleId="ListLabel658">
+    <w:name w:val="ListLabel 658"/>
+    <w:qFormat/>
+    <w:rPr>
+      <w:rFonts w:cs="OpenSymbol"/>
+    </w:rPr>
+  </w:style>
+  <w:style w:type="character" w:styleId="ListLabel659">
+    <w:name w:val="ListLabel 659"/>
+    <w:qFormat/>
+    <w:rPr>
+      <w:rFonts w:cs="OpenSymbol"/>
+    </w:rPr>
+  </w:style>
+  <w:style w:type="character" w:styleId="ListLabel660">
+    <w:name w:val="ListLabel 660"/>
+    <w:qFormat/>
+    <w:rPr>
+      <w:rFonts w:cs="OpenSymbol"/>
+    </w:rPr>
+  </w:style>
+  <w:style w:type="character" w:styleId="ListLabel661">
+    <w:name w:val="ListLabel 661"/>
+    <w:qFormat/>
+    <w:rPr>
+      <w:rFonts w:cs="OpenSymbol"/>
+    </w:rPr>
+  </w:style>
+  <w:style w:type="character" w:styleId="ListLabel662">
+    <w:name w:val="ListLabel 662"/>
+    <w:qFormat/>
+    <w:rPr>
+      <w:rFonts w:cs="OpenSymbol"/>
+    </w:rPr>
+  </w:style>
+  <w:style w:type="character" w:styleId="ListLabel663">
+    <w:name w:val="ListLabel 663"/>
+    <w:qFormat/>
+    <w:rPr>
+      <w:rFonts w:cs="OpenSymbol"/>
+    </w:rPr>
+  </w:style>
+  <w:style w:type="character" w:styleId="ListLabel664">
+    <w:name w:val="ListLabel 664"/>
+    <w:qFormat/>
+    <w:rPr>
+      <w:rFonts w:cs="OpenSymbol"/>
+    </w:rPr>
+  </w:style>
+  <w:style w:type="character" w:styleId="ListLabel665">
+    <w:name w:val="ListLabel 665"/>
+    <w:qFormat/>
+    <w:rPr>
+      <w:rFonts w:cs="OpenSymbol"/>
+    </w:rPr>
+  </w:style>
+  <w:style w:type="character" w:styleId="ListLabel666">
+    <w:name w:val="ListLabel 666"/>
+    <w:qFormat/>
+    <w:rPr>
+      <w:rFonts w:cs="OpenSymbol"/>
+    </w:rPr>
+  </w:style>
+  <w:style w:type="character" w:styleId="ListLabel667">
+    <w:name w:val="ListLabel 667"/>
+    <w:qFormat/>
+    <w:rPr>
+      <w:rFonts w:cs="OpenSymbol"/>
+    </w:rPr>
+  </w:style>
+  <w:style w:type="character" w:styleId="ListLabel668">
+    <w:name w:val="ListLabel 668"/>
+    <w:qFormat/>
+    <w:rPr>
+      <w:rFonts w:cs="OpenSymbol"/>
+    </w:rPr>
+  </w:style>
+  <w:style w:type="character" w:styleId="ListLabel669">
+    <w:name w:val="ListLabel 669"/>
+    <w:qFormat/>
+    <w:rPr>
+      <w:rFonts w:cs="OpenSymbol"/>
+    </w:rPr>
+  </w:style>
+  <w:style w:type="character" w:styleId="ListLabel670">
+    <w:name w:val="ListLabel 670"/>
+    <w:qFormat/>
+    <w:rPr>
+      <w:rFonts w:cs="OpenSymbol"/>
+    </w:rPr>
+  </w:style>
+  <w:style w:type="character" w:styleId="ListLabel671">
+    <w:name w:val="ListLabel 671"/>
+    <w:qFormat/>
+    <w:rPr>
+      <w:rFonts w:cs="OpenSymbol"/>
+    </w:rPr>
+  </w:style>
+  <w:style w:type="character" w:styleId="ListLabel672">
+    <w:name w:val="ListLabel 672"/>
+    <w:qFormat/>
+    <w:rPr>
+      <w:rFonts w:cs="OpenSymbol"/>
+    </w:rPr>
+  </w:style>
+  <w:style w:type="character" w:styleId="ListLabel673">
+    <w:name w:val="ListLabel 673"/>
+    <w:qFormat/>
+    <w:rPr>
+      <w:rFonts w:cs="OpenSymbol"/>
+    </w:rPr>
+  </w:style>
+  <w:style w:type="character" w:styleId="ListLabel674">
+    <w:name w:val="ListLabel 674"/>
+    <w:qFormat/>
+    <w:rPr>
+      <w:rFonts w:cs="OpenSymbol"/>
+    </w:rPr>
+  </w:style>
+  <w:style w:type="character" w:styleId="ListLabel675">
+    <w:name w:val="ListLabel 675"/>
+    <w:qFormat/>
+    <w:rPr>
+      <w:rFonts w:cs="OpenSymbol"/>
+    </w:rPr>
+  </w:style>
+  <w:style w:type="character" w:styleId="ListLabel676">
+    <w:name w:val="ListLabel 676"/>
+    <w:qFormat/>
+    <w:rPr>
+      <w:rFonts w:cs="Noto Sans Symbols"/>
+    </w:rPr>
+  </w:style>
+  <w:style w:type="character" w:styleId="ListLabel677">
+    <w:name w:val="ListLabel 677"/>
+    <w:qFormat/>
+    <w:rPr>
+      <w:rFonts w:cs="Courier New"/>
+    </w:rPr>
+  </w:style>
+  <w:style w:type="character" w:styleId="ListLabel678">
+    <w:name w:val="ListLabel 678"/>
+    <w:qFormat/>
+    <w:rPr>
+      <w:rFonts w:cs="Noto Sans Symbols"/>
+    </w:rPr>
+  </w:style>
+  <w:style w:type="character" w:styleId="ListLabel679">
+    <w:name w:val="ListLabel 679"/>
+    <w:qFormat/>
+    <w:rPr>
+      <w:rFonts w:cs="Noto Sans Symbols"/>
+    </w:rPr>
+  </w:style>
+  <w:style w:type="character" w:styleId="ListLabel680">
+    <w:name w:val="ListLabel 680"/>
+    <w:qFormat/>
+    <w:rPr>
+      <w:rFonts w:cs="Courier New"/>
+    </w:rPr>
+  </w:style>
+  <w:style w:type="character" w:styleId="ListLabel681">
+    <w:name w:val="ListLabel 681"/>
+    <w:qFormat/>
+    <w:rPr>
+      <w:rFonts w:cs="Noto Sans Symbols"/>
+    </w:rPr>
+  </w:style>
+  <w:style w:type="character" w:styleId="ListLabel682">
+    <w:name w:val="ListLabel 682"/>
+    <w:qFormat/>
+    <w:rPr>
+      <w:rFonts w:cs="Noto Sans Symbols"/>
+    </w:rPr>
+  </w:style>
+  <w:style w:type="character" w:styleId="ListLabel683">
+    <w:name w:val="ListLabel 683"/>
+    <w:qFormat/>
+    <w:rPr>
+      <w:rFonts w:cs="Courier New"/>
+    </w:rPr>
+  </w:style>
+  <w:style w:type="character" w:styleId="ListLabel684">
+    <w:name w:val="ListLabel 684"/>
+    <w:qFormat/>
+    <w:rPr>
+      <w:rFonts w:cs="Noto Sans Symbols"/>
+    </w:rPr>
+  </w:style>
+  <w:style w:type="character" w:styleId="ListLabel685">
+    <w:name w:val="ListLabel 685"/>
+    <w:qFormat/>
+    <w:rPr>
+      <w:rFonts w:cs="OpenSymbol"/>
+      <w:b w:val="false"/>
+    </w:rPr>
+  </w:style>
+  <w:style w:type="character" w:styleId="ListLabel686">
+    <w:name w:val="ListLabel 686"/>
+    <w:qFormat/>
+    <w:rPr>
+      <w:rFonts w:cs="OpenSymbol"/>
+    </w:rPr>
+  </w:style>
+  <w:style w:type="character" w:styleId="ListLabel687">
+    <w:name w:val="ListLabel 687"/>
+    <w:qFormat/>
+    <w:rPr>
+      <w:rFonts w:cs="OpenSymbol"/>
+    </w:rPr>
+  </w:style>
+  <w:style w:type="character" w:styleId="ListLabel688">
+    <w:name w:val="ListLabel 688"/>
+    <w:qFormat/>
+    <w:rPr>
+      <w:rFonts w:cs="OpenSymbol"/>
+    </w:rPr>
+  </w:style>
+  <w:style w:type="character" w:styleId="ListLabel689">
+    <w:name w:val="ListLabel 689"/>
+    <w:qFormat/>
+    <w:rPr>
+      <w:rFonts w:cs="OpenSymbol"/>
+    </w:rPr>
+  </w:style>
+  <w:style w:type="character" w:styleId="ListLabel690">
+    <w:name w:val="ListLabel 690"/>
+    <w:qFormat/>
+    <w:rPr>
+      <w:rFonts w:cs="OpenSymbol"/>
+    </w:rPr>
+  </w:style>
+  <w:style w:type="character" w:styleId="ListLabel691">
+    <w:name w:val="ListLabel 691"/>
+    <w:qFormat/>
+    <w:rPr>
+      <w:rFonts w:cs="OpenSymbol"/>
+    </w:rPr>
+  </w:style>
+  <w:style w:type="character" w:styleId="ListLabel692">
+    <w:name w:val="ListLabel 692"/>
+    <w:qFormat/>
+    <w:rPr>
+      <w:rFonts w:cs="OpenSymbol"/>
+    </w:rPr>
+  </w:style>
+  <w:style w:type="character" w:styleId="ListLabel693">
+    <w:name w:val="ListLabel 693"/>
+    <w:qFormat/>
+    <w:rPr>
+      <w:rFonts w:cs="OpenSymbol"/>
+    </w:rPr>
+  </w:style>
+  <w:style w:type="character" w:styleId="ListLabel694">
+    <w:name w:val="ListLabel 694"/>
+    <w:qFormat/>
+    <w:rPr>
+      <w:rFonts w:cs="OpenSymbol"/>
+    </w:rPr>
+  </w:style>
+  <w:style w:type="character" w:styleId="ListLabel695">
+    <w:name w:val="ListLabel 695"/>
+    <w:qFormat/>
+    <w:rPr>
+      <w:rFonts w:cs="OpenSymbol"/>
+    </w:rPr>
+  </w:style>
+  <w:style w:type="character" w:styleId="ListLabel696">
+    <w:name w:val="ListLabel 696"/>
+    <w:qFormat/>
+    <w:rPr>
+      <w:rFonts w:cs="OpenSymbol"/>
+    </w:rPr>
+  </w:style>
+  <w:style w:type="character" w:styleId="ListLabel697">
+    <w:name w:val="ListLabel 697"/>
+    <w:qFormat/>
+    <w:rPr>
+      <w:rFonts w:cs="OpenSymbol"/>
+    </w:rPr>
+  </w:style>
+  <w:style w:type="character" w:styleId="ListLabel698">
+    <w:name w:val="ListLabel 698"/>
+    <w:qFormat/>
+    <w:rPr>
+      <w:rFonts w:cs="OpenSymbol"/>
+    </w:rPr>
+  </w:style>
+  <w:style w:type="character" w:styleId="ListLabel699">
+    <w:name w:val="ListLabel 699"/>
+    <w:qFormat/>
+    <w:rPr>
+      <w:rFonts w:cs="OpenSymbol"/>
+    </w:rPr>
+  </w:style>
+  <w:style w:type="character" w:styleId="ListLabel700">
+    <w:name w:val="ListLabel 700"/>
+    <w:qFormat/>
+    <w:rPr>
+      <w:rFonts w:cs="OpenSymbol"/>
+    </w:rPr>
+  </w:style>
+  <w:style w:type="character" w:styleId="ListLabel701">
+    <w:name w:val="ListLabel 701"/>
+    <w:qFormat/>
+    <w:rPr>
+      <w:rFonts w:cs="OpenSymbol"/>
+    </w:rPr>
+  </w:style>
+  <w:style w:type="character" w:styleId="ListLabel702">
+    <w:name w:val="ListLabel 702"/>
+    <w:qFormat/>
+    <w:rPr>
+      <w:rFonts w:cs="OpenSymbol"/>
+    </w:rPr>
+  </w:style>
+  <w:style w:type="character" w:styleId="ListLabel703">
+    <w:name w:val="ListLabel 703"/>
+    <w:qFormat/>
+    <w:rPr>
+      <w:rFonts w:cs="OpenSymbol"/>
+    </w:rPr>
+  </w:style>
+  <w:style w:type="character" w:styleId="ListLabel704">
+    <w:name w:val="ListLabel 704"/>
+    <w:qFormat/>
+    <w:rPr>
+      <w:rFonts w:cs="OpenSymbol"/>
+    </w:rPr>
+  </w:style>
+  <w:style w:type="character" w:styleId="ListLabel705">
+    <w:name w:val="ListLabel 705"/>
+    <w:qFormat/>
+    <w:rPr>
+      <w:rFonts w:cs="OpenSymbol"/>
+    </w:rPr>
+  </w:style>
+  <w:style w:type="character" w:styleId="ListLabel706">
+    <w:name w:val="ListLabel 706"/>
+    <w:qFormat/>
+    <w:rPr>
+      <w:rFonts w:cs="OpenSymbol"/>
+    </w:rPr>
+  </w:style>
+  <w:style w:type="character" w:styleId="ListLabel707">
+    <w:name w:val="ListLabel 707"/>
+    <w:qFormat/>
+    <w:rPr>
+      <w:rFonts w:cs="OpenSymbol"/>
+    </w:rPr>
+  </w:style>
+  <w:style w:type="character" w:styleId="ListLabel708">
+    <w:name w:val="ListLabel 708"/>
+    <w:qFormat/>
+    <w:rPr>
+      <w:rFonts w:cs="OpenSymbol"/>
+    </w:rPr>
+  </w:style>
+  <w:style w:type="character" w:styleId="ListLabel709">
+    <w:name w:val="ListLabel 709"/>
+    <w:qFormat/>
+    <w:rPr>
+      <w:rFonts w:cs="OpenSymbol"/>
+    </w:rPr>
+  </w:style>
+  <w:style w:type="character" w:styleId="ListLabel710">
+    <w:name w:val="ListLabel 710"/>
+    <w:qFormat/>
+    <w:rPr>
+      <w:rFonts w:cs="OpenSymbol"/>
+    </w:rPr>
+  </w:style>
+  <w:style w:type="character" w:styleId="ListLabel711">
+    <w:name w:val="ListLabel 711"/>
+    <w:qFormat/>
+    <w:rPr>
+      <w:rFonts w:cs="OpenSymbol"/>
+    </w:rPr>
+  </w:style>
+  <w:style w:type="character" w:styleId="ListLabel712">
+    <w:name w:val="ListLabel 712"/>
+    <w:qFormat/>
+    <w:rPr>
+      <w:rFonts w:cs="OpenSymbol"/>
+    </w:rPr>
+  </w:style>
+  <w:style w:type="character" w:styleId="ListLabel713">
+    <w:name w:val="ListLabel 713"/>
+    <w:qFormat/>
+    <w:rPr>
+      <w:rFonts w:cs="OpenSymbol"/>
+    </w:rPr>
+  </w:style>
+  <w:style w:type="character" w:styleId="ListLabel714">
+    <w:name w:val="ListLabel 714"/>
+    <w:qFormat/>
+    <w:rPr>
+      <w:rFonts w:cs="OpenSymbol"/>
+    </w:rPr>
+  </w:style>
+  <w:style w:type="character" w:styleId="ListLabel715">
+    <w:name w:val="ListLabel 715"/>
+    <w:qFormat/>
+    <w:rPr>
+      <w:rFonts w:cs="OpenSymbol"/>
+    </w:rPr>
+  </w:style>
+  <w:style w:type="character" w:styleId="ListLabel716">
+    <w:name w:val="ListLabel 716"/>
+    <w:qFormat/>
+    <w:rPr>
+      <w:rFonts w:cs="OpenSymbol"/>
+    </w:rPr>
+  </w:style>
+  <w:style w:type="character" w:styleId="ListLabel717">
+    <w:name w:val="ListLabel 717"/>
+    <w:qFormat/>
+    <w:rPr>
+      <w:rFonts w:cs="OpenSymbol"/>
+    </w:rPr>
+  </w:style>
+  <w:style w:type="character" w:styleId="ListLabel718">
+    <w:name w:val="ListLabel 718"/>
+    <w:qFormat/>
+    <w:rPr>
+      <w:rFonts w:cs="OpenSymbol"/>
+    </w:rPr>
+  </w:style>
+  <w:style w:type="character" w:styleId="ListLabel719">
+    <w:name w:val="ListLabel 719"/>
+    <w:qFormat/>
+    <w:rPr>
+      <w:rFonts w:cs="OpenSymbol"/>
+    </w:rPr>
+  </w:style>
+  <w:style w:type="character" w:styleId="ListLabel720">
+    <w:name w:val="ListLabel 720"/>
+    <w:qFormat/>
+    <w:rPr>
+      <w:rFonts w:cs="OpenSymbol"/>
+    </w:rPr>
+  </w:style>
+  <w:style w:type="character" w:styleId="ListLabel721">
+    <w:name w:val="ListLabel 721"/>
+    <w:qFormat/>
+    <w:rPr>
+      <w:rFonts w:cs="OpenSymbol"/>
+    </w:rPr>
+  </w:style>
+  <w:style w:type="character" w:styleId="ListLabel722">
+    <w:name w:val="ListLabel 722"/>
+    <w:qFormat/>
+    <w:rPr>
+      <w:rFonts w:cs="OpenSymbol"/>
+    </w:rPr>
+  </w:style>
+  <w:style w:type="character" w:styleId="ListLabel723">
+    <w:name w:val="ListLabel 723"/>
+    <w:qFormat/>
+    <w:rPr>
+      <w:rFonts w:cs="OpenSymbol"/>
+    </w:rPr>
+  </w:style>
+  <w:style w:type="character" w:styleId="ListLabel724">
+    <w:name w:val="ListLabel 724"/>
+    <w:qFormat/>
+    <w:rPr>
+      <w:rFonts w:cs="OpenSymbol"/>
+    </w:rPr>
+  </w:style>
+  <w:style w:type="character" w:styleId="ListLabel725">
+    <w:name w:val="ListLabel 725"/>
+    <w:qFormat/>
+    <w:rPr>
+      <w:rFonts w:cs="OpenSymbol"/>
+    </w:rPr>
+  </w:style>
+  <w:style w:type="character" w:styleId="ListLabel726">
+    <w:name w:val="ListLabel 726"/>
+    <w:qFormat/>
+    <w:rPr>
+      <w:rFonts w:cs="OpenSymbol"/>
+    </w:rPr>
+  </w:style>
+  <w:style w:type="character" w:styleId="ListLabel727">
+    <w:name w:val="ListLabel 727"/>
+    <w:qFormat/>
+    <w:rPr>
+      <w:rFonts w:cs="OpenSymbol"/>
+    </w:rPr>
+  </w:style>
+  <w:style w:type="character" w:styleId="ListLabel728">
+    <w:name w:val="ListLabel 728"/>
+    <w:qFormat/>
+    <w:rPr>
+      <w:rFonts w:cs="OpenSymbol"/>
+    </w:rPr>
+  </w:style>
+  <w:style w:type="character" w:styleId="ListLabel729">
+    <w:name w:val="ListLabel 729"/>
+    <w:qFormat/>
+    <w:rPr>
+      <w:rFonts w:cs="OpenSymbol"/>
+    </w:rPr>
+  </w:style>
+  <w:style w:type="character" w:styleId="ListLabel730">
+    <w:name w:val="ListLabel 730"/>
+    <w:qFormat/>
+    <w:rPr>
+      <w:rFonts w:cs="OpenSymbol"/>
+    </w:rPr>
+  </w:style>
+  <w:style w:type="character" w:styleId="ListLabel731">
+    <w:name w:val="ListLabel 731"/>
+    <w:qFormat/>
+    <w:rPr>
+      <w:rFonts w:cs="OpenSymbol"/>
+    </w:rPr>
+  </w:style>
+  <w:style w:type="character" w:styleId="ListLabel732">
+    <w:name w:val="ListLabel 732"/>
+    <w:qFormat/>
+    <w:rPr>
+      <w:rFonts w:cs="OpenSymbol"/>
+    </w:rPr>
+  </w:style>
+  <w:style w:type="character" w:styleId="ListLabel733">
+    <w:name w:val="ListLabel 733"/>
+    <w:qFormat/>
+    <w:rPr>
+      <w:rFonts w:cs="OpenSymbol"/>
+    </w:rPr>
+  </w:style>
+  <w:style w:type="character" w:styleId="ListLabel734">
+    <w:name w:val="ListLabel 734"/>
+    <w:qFormat/>
+    <w:rPr>
+      <w:rFonts w:cs="OpenSymbol"/>
+    </w:rPr>
+  </w:style>
+  <w:style w:type="character" w:styleId="ListLabel735">
+    <w:name w:val="ListLabel 735"/>
+    <w:qFormat/>
+    <w:rPr>
+      <w:rFonts w:cs="OpenSymbol"/>
+    </w:rPr>
+  </w:style>
+  <w:style w:type="character" w:styleId="ListLabel736">
+    <w:name w:val="ListLabel 736"/>
+    <w:qFormat/>
+    <w:rPr>
+      <w:rFonts w:cs="OpenSymbol"/>
+    </w:rPr>
+  </w:style>
+  <w:style w:type="character" w:styleId="ListLabel737">
+    <w:name w:val="ListLabel 737"/>
+    <w:qFormat/>
+    <w:rPr>
+      <w:rFonts w:cs="OpenSymbol"/>
+    </w:rPr>
+  </w:style>
+  <w:style w:type="character" w:styleId="ListLabel738">
+    <w:name w:val="ListLabel 738"/>
+    <w:qFormat/>
+    <w:rPr>
+      <w:rFonts w:cs="OpenSymbol"/>
+    </w:rPr>
+  </w:style>
+  <w:style w:type="character" w:styleId="ListLabel739">
+    <w:name w:val="ListLabel 739"/>
+    <w:qFormat/>
+    <w:rPr>
+      <w:rFonts w:cs="OpenSymbol"/>
+    </w:rPr>
+  </w:style>
+  <w:style w:type="character" w:styleId="ListLabel740">
+    <w:name w:val="ListLabel 740"/>
+    <w:qFormat/>
+    <w:rPr>
+      <w:rFonts w:cs="OpenSymbol"/>
+    </w:rPr>
+  </w:style>
+  <w:style w:type="character" w:styleId="ListLabel741">
+    <w:name w:val="ListLabel 741"/>
+    <w:qFormat/>
+    <w:rPr>
+      <w:rFonts w:cs="OpenSymbol"/>
+    </w:rPr>
+  </w:style>
+  <w:style w:type="character" w:styleId="ListLabel742">
+    <w:name w:val="ListLabel 742"/>
+    <w:qFormat/>
+    <w:rPr>
+      <w:rFonts w:cs="OpenSymbol"/>
+    </w:rPr>
+  </w:style>
+  <w:style w:type="character" w:styleId="ListLabel743">
+    <w:name w:val="ListLabel 743"/>
+    <w:qFormat/>
+    <w:rPr>
+      <w:rFonts w:cs="OpenSymbol"/>
+    </w:rPr>
+  </w:style>
+  <w:style w:type="character" w:styleId="ListLabel744">
+    <w:name w:val="ListLabel 744"/>
+    <w:qFormat/>
+    <w:rPr>
+      <w:rFonts w:cs="OpenSymbol"/>
+    </w:rPr>
+  </w:style>
+  <w:style w:type="character" w:styleId="ListLabel745">
+    <w:name w:val="ListLabel 745"/>
+    <w:qFormat/>
+    <w:rPr>
+      <w:rFonts w:cs="OpenSymbol"/>
+    </w:rPr>
+  </w:style>
+  <w:style w:type="character" w:styleId="ListLabel746">
+    <w:name w:val="ListLabel 746"/>
+    <w:qFormat/>
+    <w:rPr>
+      <w:rFonts w:cs="OpenSymbol"/>
+    </w:rPr>
+  </w:style>
+  <w:style w:type="character" w:styleId="ListLabel747">
+    <w:name w:val="ListLabel 747"/>
+    <w:qFormat/>
+    <w:rPr>
+      <w:rFonts w:cs="OpenSymbol"/>
+    </w:rPr>
+  </w:style>
+  <w:style w:type="character" w:styleId="ListLabel748">
+    <w:name w:val="ListLabel 748"/>
+    <w:qFormat/>
+    <w:rPr>
+      <w:rFonts w:cs="Noto Sans Symbols"/>
+    </w:rPr>
+  </w:style>
+  <w:style w:type="character" w:styleId="ListLabel749">
+    <w:name w:val="ListLabel 749"/>
+    <w:qFormat/>
+    <w:rPr>
+      <w:rFonts w:cs="Courier New"/>
+    </w:rPr>
+  </w:style>
+  <w:style w:type="character" w:styleId="ListLabel750">
+    <w:name w:val="ListLabel 750"/>
+    <w:qFormat/>
+    <w:rPr>
+      <w:rFonts w:cs="Noto Sans Symbols"/>
+    </w:rPr>
+  </w:style>
+  <w:style w:type="character" w:styleId="ListLabel751">
+    <w:name w:val="ListLabel 751"/>
+    <w:qFormat/>
+    <w:rPr>
+      <w:rFonts w:cs="Noto Sans Symbols"/>
+    </w:rPr>
+  </w:style>
+  <w:style w:type="character" w:styleId="ListLabel752">
+    <w:name w:val="ListLabel 752"/>
+    <w:qFormat/>
+    <w:rPr>
+      <w:rFonts w:cs="Courier New"/>
+    </w:rPr>
+  </w:style>
+  <w:style w:type="character" w:styleId="ListLabel753">
+    <w:name w:val="ListLabel 753"/>
+    <w:qFormat/>
+    <w:rPr>
+      <w:rFonts w:cs="Noto Sans Symbols"/>
+    </w:rPr>
+  </w:style>
+  <w:style w:type="character" w:styleId="ListLabel754">
+    <w:name w:val="ListLabel 754"/>
+    <w:qFormat/>
+    <w:rPr>
+      <w:rFonts w:cs="Noto Sans Symbols"/>
+    </w:rPr>
+  </w:style>
+  <w:style w:type="character" w:styleId="ListLabel755">
+    <w:name w:val="ListLabel 755"/>
+    <w:qFormat/>
+    <w:rPr>
+      <w:rFonts w:cs="Courier New"/>
+    </w:rPr>
+  </w:style>
+  <w:style w:type="character" w:styleId="ListLabel756">
+    <w:name w:val="ListLabel 756"/>
+    <w:qFormat/>
+    <w:rPr>
+      <w:rFonts w:cs="Noto Sans Symbols"/>
+    </w:rPr>
+  </w:style>
+  <w:style w:type="character" w:styleId="ListLabel757">
+    <w:name w:val="ListLabel 757"/>
+    <w:qFormat/>
+    <w:rPr>
+      <w:rFonts w:cs="OpenSymbol"/>
+      <w:b w:val="false"/>
+    </w:rPr>
+  </w:style>
+  <w:style w:type="character" w:styleId="ListLabel758">
+    <w:name w:val="ListLabel 758"/>
+    <w:qFormat/>
+    <w:rPr>
+      <w:rFonts w:cs="OpenSymbol"/>
+    </w:rPr>
+  </w:style>
+  <w:style w:type="character" w:styleId="ListLabel759">
+    <w:name w:val="ListLabel 759"/>
+    <w:qFormat/>
+    <w:rPr>
+      <w:rFonts w:cs="OpenSymbol"/>
+    </w:rPr>
+  </w:style>
+  <w:style w:type="character" w:styleId="ListLabel760">
+    <w:name w:val="ListLabel 760"/>
+    <w:qFormat/>
+    <w:rPr>
+      <w:rFonts w:cs="OpenSymbol"/>
+    </w:rPr>
+  </w:style>
+  <w:style w:type="character" w:styleId="ListLabel761">
+    <w:name w:val="ListLabel 761"/>
+    <w:qFormat/>
+    <w:rPr>
+      <w:rFonts w:cs="OpenSymbol"/>
+    </w:rPr>
+  </w:style>
+  <w:style w:type="character" w:styleId="ListLabel762">
+    <w:name w:val="ListLabel 762"/>
+    <w:qFormat/>
+    <w:rPr>
+      <w:rFonts w:cs="OpenSymbol"/>
+    </w:rPr>
+  </w:style>
+  <w:style w:type="character" w:styleId="ListLabel763">
+    <w:name w:val="ListLabel 763"/>
+    <w:qFormat/>
+    <w:rPr>
+      <w:rFonts w:cs="OpenSymbol"/>
+    </w:rPr>
+  </w:style>
+  <w:style w:type="character" w:styleId="ListLabel764">
+    <w:name w:val="ListLabel 764"/>
+    <w:qFormat/>
+    <w:rPr>
+      <w:rFonts w:cs="OpenSymbol"/>
+    </w:rPr>
+  </w:style>
+  <w:style w:type="character" w:styleId="ListLabel765">
+    <w:name w:val="ListLabel 765"/>
+    <w:qFormat/>
+    <w:rPr>
+      <w:rFonts w:cs="OpenSymbol"/>
+    </w:rPr>
+  </w:style>
+  <w:style w:type="character" w:styleId="ListLabel766">
+    <w:name w:val="ListLabel 766"/>
+    <w:qFormat/>
+    <w:rPr>
+      <w:rFonts w:cs="OpenSymbol"/>
+    </w:rPr>
+  </w:style>
+  <w:style w:type="character" w:styleId="ListLabel767">
+    <w:name w:val="ListLabel 767"/>
+    <w:qFormat/>
+    <w:rPr>
+      <w:rFonts w:cs="OpenSymbol"/>
+    </w:rPr>
+  </w:style>
+  <w:style w:type="character" w:styleId="ListLabel768">
+    <w:name w:val="ListLabel 768"/>
+    <w:qFormat/>
+    <w:rPr>
+      <w:rFonts w:cs="OpenSymbol"/>
+    </w:rPr>
+  </w:style>
+  <w:style w:type="character" w:styleId="ListLabel769">
+    <w:name w:val="ListLabel 769"/>
+    <w:qFormat/>
+    <w:rPr>
+      <w:rFonts w:cs="OpenSymbol"/>
+    </w:rPr>
+  </w:style>
+  <w:style w:type="character" w:styleId="ListLabel770">
+    <w:name w:val="ListLabel 770"/>
+    <w:qFormat/>
+    <w:rPr>
+      <w:rFonts w:cs="OpenSymbol"/>
+    </w:rPr>
+  </w:style>
+  <w:style w:type="character" w:styleId="ListLabel771">
+    <w:name w:val="ListLabel 771"/>
+    <w:qFormat/>
+    <w:rPr>
+      <w:rFonts w:cs="OpenSymbol"/>
+    </w:rPr>
+  </w:style>
+  <w:style w:type="character" w:styleId="ListLabel772">
+    <w:name w:val="ListLabel 772"/>
+    <w:qFormat/>
+    <w:rPr>
+      <w:rFonts w:cs="OpenSymbol"/>
+    </w:rPr>
+  </w:style>
+  <w:style w:type="character" w:styleId="ListLabel773">
+    <w:name w:val="ListLabel 773"/>
+    <w:qFormat/>
+    <w:rPr>
+      <w:rFonts w:cs="OpenSymbol"/>
+    </w:rPr>
+  </w:style>
+  <w:style w:type="character" w:styleId="ListLabel774">
+    <w:name w:val="ListLabel 774"/>
+    <w:qFormat/>
+    <w:rPr>
+      <w:rFonts w:cs="OpenSymbol"/>
+    </w:rPr>
+  </w:style>
+  <w:style w:type="character" w:styleId="ListLabel775">
+    <w:name w:val="ListLabel 775"/>
+    <w:qFormat/>
+    <w:rPr>
+      <w:rFonts w:cs="OpenSymbol"/>
+    </w:rPr>
+  </w:style>
+  <w:style w:type="character" w:styleId="ListLabel776">
+    <w:name w:val="ListLabel 776"/>
+    <w:qFormat/>
+    <w:rPr>
+      <w:rFonts w:cs="OpenSymbol"/>
+    </w:rPr>
+  </w:style>
+  <w:style w:type="character" w:styleId="ListLabel777">
+    <w:name w:val="ListLabel 777"/>
+    <w:qFormat/>
+    <w:rPr>
+      <w:rFonts w:cs="OpenSymbol"/>
+    </w:rPr>
+  </w:style>
+  <w:style w:type="character" w:styleId="ListLabel778">
+    <w:name w:val="ListLabel 778"/>
+    <w:qFormat/>
+    <w:rPr>
+      <w:rFonts w:cs="OpenSymbol"/>
+    </w:rPr>
+  </w:style>
+  <w:style w:type="character" w:styleId="ListLabel779">
+    <w:name w:val="ListLabel 779"/>
+    <w:qFormat/>
+    <w:rPr>
+      <w:rFonts w:cs="OpenSymbol"/>
+    </w:rPr>
+  </w:style>
+  <w:style w:type="character" w:styleId="ListLabel780">
+    <w:name w:val="ListLabel 780"/>
+    <w:qFormat/>
+    <w:rPr>
+      <w:rFonts w:cs="OpenSymbol"/>
+    </w:rPr>
+  </w:style>
+  <w:style w:type="character" w:styleId="ListLabel781">
+    <w:name w:val="ListLabel 781"/>
+    <w:qFormat/>
+    <w:rPr>
+      <w:rFonts w:cs="OpenSymbol"/>
+    </w:rPr>
+  </w:style>
+  <w:style w:type="character" w:styleId="ListLabel782">
+    <w:name w:val="ListLabel 782"/>
+    <w:qFormat/>
+    <w:rPr>
+      <w:rFonts w:cs="OpenSymbol"/>
+    </w:rPr>
+  </w:style>
+  <w:style w:type="character" w:styleId="ListLabel783">
+    <w:name w:val="ListLabel 783"/>
+    <w:qFormat/>
+    <w:rPr>
+      <w:rFonts w:cs="OpenSymbol"/>
+    </w:rPr>
+  </w:style>
+  <w:style w:type="character" w:styleId="ListLabel784">
+    <w:name w:val="ListLabel 784"/>
+    <w:qFormat/>
+    <w:rPr>
+      <w:rFonts w:cs="OpenSymbol"/>
+    </w:rPr>
+  </w:style>
+  <w:style w:type="character" w:styleId="ListLabel785">
+    <w:name w:val="ListLabel 785"/>
+    <w:qFormat/>
+    <w:rPr>
+      <w:rFonts w:cs="OpenSymbol"/>
+    </w:rPr>
+  </w:style>
+  <w:style w:type="character" w:styleId="ListLabel786">
+    <w:name w:val="ListLabel 786"/>
+    <w:qFormat/>
+    <w:rPr>
+      <w:rFonts w:cs="OpenSymbol"/>
+    </w:rPr>
+  </w:style>
+  <w:style w:type="character" w:styleId="ListLabel787">
+    <w:name w:val="ListLabel 787"/>
+    <w:qFormat/>
+    <w:rPr>
+      <w:rFonts w:cs="OpenSymbol"/>
+    </w:rPr>
+  </w:style>
+  <w:style w:type="character" w:styleId="ListLabel788">
+    <w:name w:val="ListLabel 788"/>
+    <w:qFormat/>
+    <w:rPr>
+      <w:rFonts w:cs="OpenSymbol"/>
+    </w:rPr>
+  </w:style>
+  <w:style w:type="character" w:styleId="ListLabel789">
+    <w:name w:val="ListLabel 789"/>
+    <w:qFormat/>
+    <w:rPr>
+      <w:rFonts w:cs="OpenSymbol"/>
+    </w:rPr>
+  </w:style>
+  <w:style w:type="character" w:styleId="ListLabel790">
+    <w:name w:val="ListLabel 790"/>
+    <w:qFormat/>
+    <w:rPr>
+      <w:rFonts w:cs="OpenSymbol"/>
+    </w:rPr>
+  </w:style>
+  <w:style w:type="character" w:styleId="ListLabel791">
+    <w:name w:val="ListLabel 791"/>
+    <w:qFormat/>
+    <w:rPr>
+      <w:rFonts w:cs="OpenSymbol"/>
+    </w:rPr>
+  </w:style>
+  <w:style w:type="character" w:styleId="ListLabel792">
+    <w:name w:val="ListLabel 792"/>
+    <w:qFormat/>
+    <w:rPr>
+      <w:rFonts w:cs="OpenSymbol"/>
+    </w:rPr>
+  </w:style>
+  <w:style w:type="character" w:styleId="ListLabel793">
+    <w:name w:val="ListLabel 793"/>
+    <w:qFormat/>
+    <w:rPr>
+      <w:rFonts w:cs="OpenSymbol"/>
+    </w:rPr>
+  </w:style>
+  <w:style w:type="character" w:styleId="ListLabel794">
+    <w:name w:val="ListLabel 794"/>
+    <w:qFormat/>
+    <w:rPr>
+      <w:rFonts w:cs="OpenSymbol"/>
+    </w:rPr>
+  </w:style>
+  <w:style w:type="character" w:styleId="ListLabel795">
+    <w:name w:val="ListLabel 795"/>
+    <w:qFormat/>
+    <w:rPr>
+      <w:rFonts w:cs="OpenSymbol"/>
+    </w:rPr>
+  </w:style>
+  <w:style w:type="character" w:styleId="ListLabel796">
+    <w:name w:val="ListLabel 796"/>
+    <w:qFormat/>
+    <w:rPr>
+      <w:rFonts w:cs="OpenSymbol"/>
+    </w:rPr>
+  </w:style>
+  <w:style w:type="character" w:styleId="ListLabel797">
+    <w:name w:val="ListLabel 797"/>
+    <w:qFormat/>
+    <w:rPr>
+      <w:rFonts w:cs="OpenSymbol"/>
+    </w:rPr>
+  </w:style>
+  <w:style w:type="character" w:styleId="ListLabel798">
+    <w:name w:val="ListLabel 798"/>
+    <w:qFormat/>
+    <w:rPr>
+      <w:rFonts w:cs="OpenSymbol"/>
+    </w:rPr>
+  </w:style>
+  <w:style w:type="character" w:styleId="ListLabel799">
+    <w:name w:val="ListLabel 799"/>
+    <w:qFormat/>
+    <w:rPr>
+      <w:rFonts w:cs="OpenSymbol"/>
+    </w:rPr>
+  </w:style>
+  <w:style w:type="character" w:styleId="ListLabel800">
+    <w:name w:val="ListLabel 800"/>
+    <w:qFormat/>
+    <w:rPr>
+      <w:rFonts w:cs="OpenSymbol"/>
+    </w:rPr>
+  </w:style>
+  <w:style w:type="character" w:styleId="ListLabel801">
+    <w:name w:val="ListLabel 801"/>
+    <w:qFormat/>
+    <w:rPr>
+      <w:rFonts w:cs="OpenSymbol"/>
+    </w:rPr>
+  </w:style>
+  <w:style w:type="character" w:styleId="ListLabel802">
+    <w:name w:val="ListLabel 802"/>
+    <w:qFormat/>
+    <w:rPr>
+      <w:rFonts w:cs="OpenSymbol"/>
+    </w:rPr>
+  </w:style>
+  <w:style w:type="character" w:styleId="ListLabel803">
+    <w:name w:val="ListLabel 803"/>
+    <w:qFormat/>
+    <w:rPr>
+      <w:rFonts w:cs="OpenSymbol"/>
+    </w:rPr>
+  </w:style>
+  <w:style w:type="character" w:styleId="ListLabel804">
+    <w:name w:val="ListLabel 804"/>
+    <w:qFormat/>
+    <w:rPr>
+      <w:rFonts w:cs="OpenSymbol"/>
+    </w:rPr>
+  </w:style>
+  <w:style w:type="character" w:styleId="ListLabel805">
+    <w:name w:val="ListLabel 805"/>
+    <w:qFormat/>
+    <w:rPr>
+      <w:rFonts w:cs="OpenSymbol"/>
+    </w:rPr>
+  </w:style>
+  <w:style w:type="character" w:styleId="ListLabel806">
+    <w:name w:val="ListLabel 806"/>
+    <w:qFormat/>
+    <w:rPr>
+      <w:rFonts w:cs="OpenSymbol"/>
+    </w:rPr>
+  </w:style>
+  <w:style w:type="character" w:styleId="ListLabel807">
+    <w:name w:val="ListLabel 807"/>
+    <w:qFormat/>
+    <w:rPr>
+      <w:rFonts w:cs="OpenSymbol"/>
+    </w:rPr>
+  </w:style>
+  <w:style w:type="character" w:styleId="ListLabel808">
+    <w:name w:val="ListLabel 808"/>
+    <w:qFormat/>
+    <w:rPr>
+      <w:rFonts w:cs="OpenSymbol"/>
+    </w:rPr>
+  </w:style>
+  <w:style w:type="character" w:styleId="ListLabel809">
+    <w:name w:val="ListLabel 809"/>
+    <w:qFormat/>
+    <w:rPr>
+      <w:rFonts w:cs="OpenSymbol"/>
+    </w:rPr>
+  </w:style>
+  <w:style w:type="character" w:styleId="ListLabel810">
+    <w:name w:val="ListLabel 810"/>
+    <w:qFormat/>
+    <w:rPr>
+      <w:rFonts w:cs="OpenSymbol"/>
+    </w:rPr>
+  </w:style>
+  <w:style w:type="character" w:styleId="ListLabel811">
+    <w:name w:val="ListLabel 811"/>
+    <w:qFormat/>
+    <w:rPr>
+      <w:rFonts w:cs="OpenSymbol"/>
+    </w:rPr>
+  </w:style>
+  <w:style w:type="character" w:styleId="ListLabel812">
+    <w:name w:val="ListLabel 812"/>
+    <w:qFormat/>
+    <w:rPr>
+      <w:rFonts w:cs="OpenSymbol"/>
+    </w:rPr>
+  </w:style>
+  <w:style w:type="character" w:styleId="ListLabel813">
+    <w:name w:val="ListLabel 813"/>
+    <w:qFormat/>
+    <w:rPr>
+      <w:rFonts w:cs="OpenSymbol"/>
+    </w:rPr>
+  </w:style>
+  <w:style w:type="character" w:styleId="ListLabel814">
+    <w:name w:val="ListLabel 814"/>
+    <w:qFormat/>
+    <w:rPr>
+      <w:rFonts w:cs="OpenSymbol"/>
+    </w:rPr>
+  </w:style>
+  <w:style w:type="character" w:styleId="ListLabel815">
+    <w:name w:val="ListLabel 815"/>
+    <w:qFormat/>
+    <w:rPr>
+      <w:rFonts w:cs="OpenSymbol"/>
+    </w:rPr>
+  </w:style>
+  <w:style w:type="character" w:styleId="ListLabel816">
+    <w:name w:val="ListLabel 816"/>
+    <w:qFormat/>
+    <w:rPr>
+      <w:rFonts w:cs="OpenSymbol"/>
+    </w:rPr>
+  </w:style>
+  <w:style w:type="character" w:styleId="ListLabel817">
+    <w:name w:val="ListLabel 817"/>
+    <w:qFormat/>
+    <w:rPr>
+      <w:rFonts w:cs="OpenSymbol"/>
+    </w:rPr>
+  </w:style>
+  <w:style w:type="character" w:styleId="ListLabel818">
+    <w:name w:val="ListLabel 818"/>
+    <w:qFormat/>
+    <w:rPr>
+      <w:rFonts w:cs="OpenSymbol"/>
+    </w:rPr>
+  </w:style>
+  <w:style w:type="character" w:styleId="ListLabel819">
+    <w:name w:val="ListLabel 819"/>
+    <w:qFormat/>
+    <w:rPr>
+      <w:rFonts w:cs="OpenSymbol"/>
+    </w:rPr>
+  </w:style>
   <w:style w:type="paragraph" w:styleId="Ttulo">
     <w:name w:val="Título"/>
     <w:basedOn w:val="Normal"/>

</xml_diff>